<commit_message>
Add Note Taker tips for using Word template and Zoom transcription
</commit_message>
<xml_diff>
--- a/Team-Meeting-Agenda.docx
+++ b/Team-Meeting-Agenda.docx
@@ -32,7 +32,22 @@
         </w:r>
       </w:hyperlink>
     </w:p>
-    <w:bookmarkStart w:id="33" w:name="team-meeting-agenda"/>
+    <w:p>
+      <w:pPr>
+        <w:pStyle w:val="BodyText"/>
+      </w:pPr>
+      <w:hyperlink r:id="rId11">
+        <w:r>
+          <w:rPr>
+            <w:rStyle w:val="Hyperlink"/>
+            <w:b/>
+            <w:bCs/>
+          </w:rPr>
+          <w:t xml:space="preserve">Download Word Document</w:t>
+        </w:r>
+      </w:hyperlink>
+    </w:p>
+    <w:bookmarkStart w:id="34" w:name="team-meeting-agenda"/>
     <w:p>
       <w:pPr>
         <w:pStyle w:val="Heading1"/>
@@ -41,7 +56,7 @@
         <w:t xml:space="preserve">Team Meeting Agenda</w:t>
       </w:r>
     </w:p>
-    <w:bookmarkStart w:id="11" w:name="table-of-contents"/>
+    <w:bookmarkStart w:id="12" w:name="table-of-contents"/>
     <w:p>
       <w:pPr>
         <w:pStyle w:val="Heading2"/>
@@ -142,8 +157,8 @@
         </w:pict>
       </w:r>
     </w:p>
-    <w:bookmarkEnd w:id="11"/>
-    <w:bookmarkStart w:id="13" w:name="basic-information"/>
+    <w:bookmarkEnd w:id="12"/>
+    <w:bookmarkStart w:id="14" w:name="basic-information"/>
     <w:p>
       <w:pPr>
         <w:pStyle w:val="Heading2"/>
@@ -360,7 +375,7 @@
         <w:t xml:space="preserve">: Meetings are conducted online via Zoom. However, if all team members agree, you may meet in person.</w:t>
       </w:r>
     </w:p>
-    <w:bookmarkStart w:id="12" w:name="attendance"/>
+    <w:bookmarkStart w:id="13" w:name="attendance"/>
     <w:p>
       <w:pPr>
         <w:pStyle w:val="Heading3"/>
@@ -638,9 +653,9 @@
         </w:pict>
       </w:r>
     </w:p>
-    <w:bookmarkEnd w:id="12"/>
     <w:bookmarkEnd w:id="13"/>
-    <w:bookmarkStart w:id="16" w:name="guidelines"/>
+    <w:bookmarkEnd w:id="14"/>
+    <w:bookmarkStart w:id="17" w:name="guidelines"/>
     <w:p>
       <w:pPr>
         <w:pStyle w:val="Heading2"/>
@@ -649,7 +664,7 @@
         <w:t xml:space="preserve">Guidelines</w:t>
       </w:r>
     </w:p>
-    <w:bookmarkStart w:id="14" w:name="meeting-facilitator"/>
+    <w:bookmarkStart w:id="15" w:name="meeting-facilitator"/>
     <w:p>
       <w:pPr>
         <w:pStyle w:val="Heading3"/>
@@ -718,8 +733,8 @@
         <w:t xml:space="preserve">Monitor time for each section</w:t>
       </w:r>
     </w:p>
-    <w:bookmarkEnd w:id="14"/>
-    <w:bookmarkStart w:id="15" w:name="note-taker"/>
+    <w:bookmarkEnd w:id="15"/>
+    <w:bookmarkStart w:id="16" w:name="note-taker"/>
     <w:p>
       <w:pPr>
         <w:pStyle w:val="Heading3"/>
@@ -789,15 +804,83 @@
       </w:r>
     </w:p>
     <w:p>
+      <w:pPr>
+        <w:pStyle w:val="BlockText"/>
+      </w:pPr>
+      <w:r>
+        <w:rPr>
+          <w:b/>
+          <w:bCs/>
+        </w:rPr>
+        <w:t xml:space="preserve">Tip for Note Taker</w:t>
+      </w:r>
+      <w:r>
+        <w:t xml:space="preserve">:</w:t>
+      </w:r>
+      <w:r>
+        <w:t xml:space="preserve"> </w:t>
+      </w:r>
+      <w:r>
+        <w:t xml:space="preserve">1. Click</w:t>
+      </w:r>
+      <w:r>
+        <w:t xml:space="preserve"> </w:t>
+      </w:r>
+      <w:r>
+        <w:rPr>
+          <w:b/>
+          <w:bCs/>
+        </w:rPr>
+        <w:t xml:space="preserve">“Download Word Document”</w:t>
+      </w:r>
+      <w:r>
+        <w:t xml:space="preserve"> </w:t>
+      </w:r>
+      <w:r>
+        <w:t xml:space="preserve">at the top of this page to download the template</w:t>
+      </w:r>
+      <w:r>
+        <w:t xml:space="preserve"> </w:t>
+      </w:r>
+      <w:r>
+        <w:t xml:space="preserve">2. Fill in the notes as your team discusses (sharing your screen is recommended)</w:t>
+      </w:r>
+      <w:r>
+        <w:t xml:space="preserve"> </w:t>
+      </w:r>
+      <w:r>
+        <w:t xml:space="preserve">3. Keep notes brief and simple</w:t>
+      </w:r>
+      <w:r>
+        <w:t xml:space="preserve"> </w:t>
+      </w:r>
+      <w:r>
+        <w:t xml:space="preserve">4.</w:t>
+      </w:r>
+      <w:r>
+        <w:t xml:space="preserve"> </w:t>
+      </w:r>
+      <w:r>
+        <w:rPr>
+          <w:b/>
+          <w:bCs/>
+        </w:rPr>
+        <w:t xml:space="preserve">Alternative</w:t>
+      </w:r>
+      <w:r>
+        <w:t xml:space="preserve">: If you record the meeting via Zoom, you can download the transcription after the meeting and ask AI to format it according to this meeting note template</w:t>
+      </w:r>
+    </w:p>
+    <w:p>
       <w:r>
         <w:pict>
           <v:rect style="width:0;height:1.5pt" o:hralign="center" o:hrstd="t" o:hr="t"/>
         </w:pict>
       </w:r>
     </w:p>
-    <w:bookmarkEnd w:id="15"/>
     <w:bookmarkEnd w:id="16"/>
-    <w:bookmarkStart w:id="24" w:name="meeting-agenda"/>
+    <w:bookmarkEnd w:id="17"/>
+    <w:bookmarkStart w:id="25" w:name="meeting-agenda"/>
     <w:p>
       <w:pPr>
         <w:pStyle w:val="Heading2"/>
@@ -806,7 +889,7 @@
         <w:t xml:space="preserve">Meeting Agenda</w:t>
       </w:r>
     </w:p>
-    <w:bookmarkStart w:id="17" w:name="case-review-5-minutes"/>
+    <w:bookmarkStart w:id="18" w:name="case-review-5-minutes"/>
     <w:p>
       <w:pPr>
         <w:pStyle w:val="Heading3"/>
@@ -851,8 +934,8 @@
         <w:t xml:space="preserve">[Write 2-3 sentences summarizing the case situation]</w:t>
       </w:r>
     </w:p>
-    <w:bookmarkEnd w:id="17"/>
-    <w:bookmarkStart w:id="18" w:name="irac-analysis-10-minutes"/>
+    <w:bookmarkEnd w:id="18"/>
+    <w:bookmarkStart w:id="19" w:name="irac-analysis-10-minutes"/>
     <w:p>
       <w:pPr>
         <w:pStyle w:val="Heading3"/>
@@ -1124,8 +1207,8 @@
         <w:t xml:space="preserve">[How would the outcome differ under California law?]</w:t>
       </w:r>
     </w:p>
-    <w:bookmarkEnd w:id="18"/>
-    <w:bookmarkStart w:id="23" w:name="discussion-questions-20-minutes"/>
+    <w:bookmarkEnd w:id="19"/>
+    <w:bookmarkStart w:id="24" w:name="discussion-questions-20-minutes"/>
     <w:p>
       <w:pPr>
         <w:pStyle w:val="Heading3"/>
@@ -1149,7 +1232,7 @@
         <w:t xml:space="preserve">: Questions are from the presenting team’s video. Each team member takes on a role for the discussion.</w:t>
       </w:r>
     </w:p>
-    <w:bookmarkStart w:id="19" w:name="discussion-roles"/>
+    <w:bookmarkStart w:id="20" w:name="discussion-roles"/>
     <w:p>
       <w:pPr>
         <w:pStyle w:val="Heading4"/>
@@ -1365,8 +1448,8 @@
         </w:tc>
       </w:tr>
     </w:tbl>
-    <w:bookmarkEnd w:id="19"/>
-    <w:bookmarkStart w:id="20" w:name="question-1"/>
+    <w:bookmarkEnd w:id="20"/>
+    <w:bookmarkStart w:id="21" w:name="question-1"/>
     <w:p>
       <w:pPr>
         <w:pStyle w:val="Heading4"/>
@@ -1444,8 +1527,8 @@
         <w:t xml:space="preserve">- Legal Advisor’s summary:</w:t>
       </w:r>
     </w:p>
-    <w:bookmarkEnd w:id="20"/>
-    <w:bookmarkStart w:id="21" w:name="question-2"/>
+    <w:bookmarkEnd w:id="21"/>
+    <w:bookmarkStart w:id="22" w:name="question-2"/>
     <w:p>
       <w:pPr>
         <w:pStyle w:val="Heading4"/>
@@ -1523,8 +1606,8 @@
         <w:t xml:space="preserve">- Legal Advisor’s summary:</w:t>
       </w:r>
     </w:p>
-    <w:bookmarkEnd w:id="21"/>
-    <w:bookmarkStart w:id="22" w:name="question-3"/>
+    <w:bookmarkEnd w:id="22"/>
+    <w:bookmarkStart w:id="23" w:name="question-3"/>
     <w:p>
       <w:pPr>
         <w:pStyle w:val="Heading4"/>
@@ -1609,10 +1692,10 @@
         </w:pict>
       </w:r>
     </w:p>
-    <w:bookmarkEnd w:id="22"/>
     <w:bookmarkEnd w:id="23"/>
     <w:bookmarkEnd w:id="24"/>
-    <w:bookmarkStart w:id="27" w:name="wrap-up-1-minute"/>
+    <w:bookmarkEnd w:id="25"/>
+    <w:bookmarkStart w:id="28" w:name="wrap-up-1-minute"/>
     <w:p>
       <w:pPr>
         <w:pStyle w:val="Heading2"/>
@@ -1621,7 +1704,7 @@
         <w:t xml:space="preserve">Wrap-Up (~1 minute)</w:t>
       </w:r>
     </w:p>
-    <w:bookmarkStart w:id="25" w:name="key-takeaways"/>
+    <w:bookmarkStart w:id="26" w:name="key-takeaways"/>
     <w:p>
       <w:pPr>
         <w:pStyle w:val="Heading3"/>
@@ -1666,8 +1749,8 @@
         <w:t xml:space="preserve">[Main learning point 3]</w:t>
       </w:r>
     </w:p>
-    <w:bookmarkEnd w:id="25"/>
-    <w:bookmarkStart w:id="26" w:name="next-meeting"/>
+    <w:bookmarkEnd w:id="26"/>
+    <w:bookmarkStart w:id="27" w:name="next-meeting"/>
     <w:p>
       <w:pPr>
         <w:pStyle w:val="Heading3"/>
@@ -1833,9 +1916,9 @@
         </w:pict>
       </w:r>
     </w:p>
-    <w:bookmarkEnd w:id="26"/>
     <w:bookmarkEnd w:id="27"/>
-    <w:bookmarkStart w:id="30" w:name="self-and-peer-evaluation-5-minutes"/>
+    <w:bookmarkEnd w:id="28"/>
+    <w:bookmarkStart w:id="31" w:name="self-and-peer-evaluation-5-minutes"/>
     <w:p>
       <w:pPr>
         <w:pStyle w:val="Heading2"/>
@@ -1859,7 +1942,7 @@
         <w:t xml:space="preserve">: All team members must complete the self and peer evaluation survey before leaving the meeting.</w:t>
       </w:r>
     </w:p>
-    <w:bookmarkStart w:id="28" w:name="survey-instructions"/>
+    <w:bookmarkStart w:id="29" w:name="survey-instructions"/>
     <w:p>
       <w:pPr>
         <w:pStyle w:val="Heading3"/>
@@ -1931,8 +2014,8 @@
         <w:t xml:space="preserve">Submit the survey and receive your completion code</w:t>
       </w:r>
     </w:p>
-    <w:bookmarkEnd w:id="28"/>
-    <w:bookmarkStart w:id="29" w:name="completion-codes"/>
+    <w:bookmarkEnd w:id="29"/>
+    <w:bookmarkStart w:id="30" w:name="completion-codes"/>
     <w:p>
       <w:pPr>
         <w:pStyle w:val="Heading3"/>
@@ -2085,9 +2168,9 @@
         </w:pict>
       </w:r>
     </w:p>
-    <w:bookmarkEnd w:id="29"/>
     <w:bookmarkEnd w:id="30"/>
-    <w:bookmarkStart w:id="32" w:name="related-files"/>
+    <w:bookmarkEnd w:id="31"/>
+    <w:bookmarkStart w:id="33" w:name="related-files"/>
     <w:p>
       <w:pPr>
         <w:pStyle w:val="Heading2"/>
@@ -2121,7 +2204,7 @@
           <w:numId w:val="1006"/>
         </w:numPr>
       </w:pPr>
-      <w:hyperlink r:id="rId31">
+      <w:hyperlink r:id="rId32">
         <w:r>
           <w:rPr>
             <w:rStyle w:val="Hyperlink"/>
@@ -2130,8 +2213,8 @@
         </w:r>
       </w:hyperlink>
     </w:p>
-    <w:bookmarkEnd w:id="32"/>
     <w:bookmarkEnd w:id="33"/>
+    <w:bookmarkEnd w:id="34"/>
     <w:sectPr>
       <w:footnotePr>
         <w:numRestart w:val="eachSect"/>

</xml_diff>